<commit_message>
- phân tích thiết kế
</commit_message>
<xml_diff>
--- a/BaoCaoTuan_phuong.vuthi.docx
+++ b/BaoCaoTuan_phuong.vuthi.docx
@@ -227,24 +227,14 @@
       <w:r>
         <w:t xml:space="preserve">Hình </w:t>
       </w:r>
-      <w:r>
-        <w:fldChar w:fldCharType="begin"/>
-      </w:r>
-      <w:r>
-        <w:instrText xml:space="preserve"> SEQ Hình \* ARABIC </w:instrText>
-      </w:r>
-      <w:r>
-        <w:fldChar w:fldCharType="separate"/>
-      </w:r>
-      <w:r>
-        <w:rPr>
-          <w:noProof/>
-        </w:rPr>
-        <w:t>22</w:t>
-      </w:r>
-      <w:r>
-        <w:fldChar w:fldCharType="end"/>
-      </w:r>
+      <w:fldSimple w:instr=" SEQ Hình \* ARABIC ">
+        <w:r>
+          <w:rPr>
+            <w:noProof/>
+          </w:rPr>
+          <w:t>22</w:t>
+        </w:r>
+      </w:fldSimple>
       <w:r>
         <w:t xml:space="preserve">: </w:t>
       </w:r>
@@ -2918,42 +2908,6 @@
           <w:szCs w:val="26"/>
         </w:rPr>
       </w:pPr>
-    </w:p>
-    <w:p>
-      <w:pPr>
-        <w:pStyle w:val="ListParagraph"/>
-        <w:numPr>
-          <w:ilvl w:val="0"/>
-          <w:numId w:val="2"/>
-        </w:numPr>
-        <w:spacing w:after="200" w:line="276" w:lineRule="auto"/>
-        <w:rPr>
-          <w:b/>
-          <w:bCs/>
-          <w:i/>
-          <w:iCs/>
-          <w:color w:val="000000"/>
-          <w:szCs w:val="26"/>
-        </w:rPr>
-      </w:pPr>
-    </w:p>
-    <w:p>
-      <w:pPr>
-        <w:pStyle w:val="ListParagraph"/>
-        <w:numPr>
-          <w:ilvl w:val="0"/>
-          <w:numId w:val="2"/>
-        </w:numPr>
-        <w:spacing w:after="200" w:line="276" w:lineRule="auto"/>
-        <w:rPr>
-          <w:b/>
-          <w:bCs/>
-          <w:i/>
-          <w:iCs/>
-          <w:color w:val="000000"/>
-          <w:szCs w:val="26"/>
-        </w:rPr>
-      </w:pPr>
       <w:r>
         <w:rPr>
           <w:b/>
@@ -4199,7 +4153,6 @@
                 <w:color w:val="000000"/>
                 <w:szCs w:val="26"/>
               </w:rPr>
-              <w:lastRenderedPageBreak/>
               <w:t>2</w:t>
             </w:r>
           </w:p>
@@ -4310,6 +4263,7 @@
                 <w:color w:val="000000"/>
                 <w:szCs w:val="26"/>
               </w:rPr>
+              <w:lastRenderedPageBreak/>
               <w:t>3</w:t>
             </w:r>
           </w:p>
@@ -4759,24 +4713,6 @@
       <w:r>
         <w:t>companies</w:t>
       </w:r>
-    </w:p>
-    <w:p>
-      <w:pPr>
-        <w:pStyle w:val="ListParagraph"/>
-        <w:numPr>
-          <w:ilvl w:val="0"/>
-          <w:numId w:val="2"/>
-        </w:numPr>
-        <w:spacing w:after="200" w:line="276" w:lineRule="auto"/>
-        <w:rPr>
-          <w:b/>
-          <w:bCs/>
-          <w:i/>
-          <w:iCs/>
-          <w:color w:val="000000"/>
-          <w:szCs w:val="26"/>
-        </w:rPr>
-      </w:pPr>
     </w:p>
     <w:p>
       <w:pPr>
@@ -5178,6 +5114,14 @@
           <w:numId w:val="2"/>
         </w:numPr>
         <w:jc w:val="center"/>
+        <w:rPr>
+          <w:b/>
+          <w:bCs w:val="0"/>
+          <w:i w:val="0"/>
+          <w:iCs/>
+          <w:color w:val="000000"/>
+          <w:szCs w:val="26"/>
+        </w:rPr>
       </w:pPr>
       <w:r>
         <w:t xml:space="preserve">Bảng 3: </w:t>
@@ -5188,60 +5132,6 @@
       <w:r>
         <w:t>Employess</w:t>
       </w:r>
-    </w:p>
-    <w:p>
-      <w:pPr>
-        <w:pStyle w:val="ListParagraph"/>
-        <w:numPr>
-          <w:ilvl w:val="0"/>
-          <w:numId w:val="2"/>
-        </w:numPr>
-        <w:spacing w:after="200" w:line="276" w:lineRule="auto"/>
-        <w:rPr>
-          <w:b/>
-          <w:bCs/>
-          <w:i/>
-          <w:iCs/>
-          <w:color w:val="000000"/>
-          <w:szCs w:val="26"/>
-        </w:rPr>
-      </w:pPr>
-    </w:p>
-    <w:p>
-      <w:pPr>
-        <w:pStyle w:val="ListParagraph"/>
-        <w:numPr>
-          <w:ilvl w:val="0"/>
-          <w:numId w:val="2"/>
-        </w:numPr>
-        <w:spacing w:after="200" w:line="276" w:lineRule="auto"/>
-        <w:rPr>
-          <w:b/>
-          <w:bCs/>
-          <w:i/>
-          <w:iCs/>
-          <w:color w:val="000000"/>
-          <w:szCs w:val="26"/>
-        </w:rPr>
-      </w:pPr>
-    </w:p>
-    <w:p>
-      <w:pPr>
-        <w:pStyle w:val="ListParagraph"/>
-        <w:numPr>
-          <w:ilvl w:val="0"/>
-          <w:numId w:val="2"/>
-        </w:numPr>
-        <w:spacing w:after="200" w:line="276" w:lineRule="auto"/>
-        <w:rPr>
-          <w:b/>
-          <w:bCs/>
-          <w:i/>
-          <w:iCs/>
-          <w:color w:val="000000"/>
-          <w:szCs w:val="26"/>
-        </w:rPr>
-      </w:pPr>
     </w:p>
     <w:p>
       <w:pPr>
@@ -6086,7 +5976,6 @@
                 <w:color w:val="000000"/>
                 <w:szCs w:val="26"/>
               </w:rPr>
-              <w:lastRenderedPageBreak/>
               <w:t>7</w:t>
             </w:r>
           </w:p>
@@ -6417,6 +6306,7 @@
                 <w:color w:val="000000"/>
                 <w:szCs w:val="26"/>
               </w:rPr>
+              <w:lastRenderedPageBreak/>
               <w:t>10</w:t>
             </w:r>
           </w:p>
@@ -7031,78 +6921,6 @@
           <w:szCs w:val="26"/>
         </w:rPr>
       </w:pPr>
-    </w:p>
-    <w:p>
-      <w:pPr>
-        <w:pStyle w:val="ListParagraph"/>
-        <w:numPr>
-          <w:ilvl w:val="0"/>
-          <w:numId w:val="2"/>
-        </w:numPr>
-        <w:spacing w:after="200" w:line="276" w:lineRule="auto"/>
-        <w:rPr>
-          <w:b/>
-          <w:bCs/>
-          <w:i/>
-          <w:iCs/>
-          <w:color w:val="000000"/>
-          <w:szCs w:val="26"/>
-        </w:rPr>
-      </w:pPr>
-    </w:p>
-    <w:p>
-      <w:pPr>
-        <w:pStyle w:val="ListParagraph"/>
-        <w:numPr>
-          <w:ilvl w:val="0"/>
-          <w:numId w:val="2"/>
-        </w:numPr>
-        <w:spacing w:after="200" w:line="276" w:lineRule="auto"/>
-        <w:rPr>
-          <w:b/>
-          <w:bCs/>
-          <w:i/>
-          <w:iCs/>
-          <w:color w:val="000000"/>
-          <w:szCs w:val="26"/>
-        </w:rPr>
-      </w:pPr>
-    </w:p>
-    <w:p>
-      <w:pPr>
-        <w:pStyle w:val="ListParagraph"/>
-        <w:numPr>
-          <w:ilvl w:val="0"/>
-          <w:numId w:val="2"/>
-        </w:numPr>
-        <w:spacing w:after="200" w:line="276" w:lineRule="auto"/>
-        <w:rPr>
-          <w:b/>
-          <w:bCs/>
-          <w:i/>
-          <w:iCs/>
-          <w:color w:val="000000"/>
-          <w:szCs w:val="26"/>
-        </w:rPr>
-      </w:pPr>
-    </w:p>
-    <w:p>
-      <w:pPr>
-        <w:pStyle w:val="ListParagraph"/>
-        <w:numPr>
-          <w:ilvl w:val="0"/>
-          <w:numId w:val="2"/>
-        </w:numPr>
-        <w:spacing w:after="200" w:line="276" w:lineRule="auto"/>
-        <w:rPr>
-          <w:b/>
-          <w:bCs/>
-          <w:i/>
-          <w:iCs/>
-          <w:color w:val="000000"/>
-          <w:szCs w:val="26"/>
-        </w:rPr>
-      </w:pPr>
       <w:r>
         <w:rPr>
           <w:b/>
@@ -7487,60 +7305,6 @@
       <w:r>
         <w:t>Tour_Type</w:t>
       </w:r>
-    </w:p>
-    <w:p>
-      <w:pPr>
-        <w:pStyle w:val="ListParagraph"/>
-        <w:numPr>
-          <w:ilvl w:val="0"/>
-          <w:numId w:val="2"/>
-        </w:numPr>
-        <w:spacing w:after="200" w:line="276" w:lineRule="auto"/>
-        <w:rPr>
-          <w:b/>
-          <w:bCs/>
-          <w:i/>
-          <w:iCs/>
-          <w:color w:val="000000"/>
-          <w:szCs w:val="26"/>
-        </w:rPr>
-      </w:pPr>
-    </w:p>
-    <w:p>
-      <w:pPr>
-        <w:pStyle w:val="ListParagraph"/>
-        <w:numPr>
-          <w:ilvl w:val="0"/>
-          <w:numId w:val="2"/>
-        </w:numPr>
-        <w:spacing w:after="200" w:line="276" w:lineRule="auto"/>
-        <w:rPr>
-          <w:b/>
-          <w:bCs/>
-          <w:i/>
-          <w:iCs/>
-          <w:color w:val="000000"/>
-          <w:szCs w:val="26"/>
-        </w:rPr>
-      </w:pPr>
-    </w:p>
-    <w:p>
-      <w:pPr>
-        <w:pStyle w:val="ListParagraph"/>
-        <w:numPr>
-          <w:ilvl w:val="0"/>
-          <w:numId w:val="2"/>
-        </w:numPr>
-        <w:spacing w:after="200" w:line="276" w:lineRule="auto"/>
-        <w:rPr>
-          <w:b/>
-          <w:bCs/>
-          <w:i/>
-          <w:iCs/>
-          <w:color w:val="000000"/>
-          <w:szCs w:val="26"/>
-        </w:rPr>
-      </w:pPr>
     </w:p>
     <w:p>
       <w:pPr>
@@ -7725,7 +7489,6 @@
                 <w:color w:val="000000"/>
                 <w:szCs w:val="26"/>
               </w:rPr>
-              <w:lastRenderedPageBreak/>
               <w:t>1</w:t>
             </w:r>
           </w:p>
@@ -8496,6 +8259,7 @@
                 <w:color w:val="000000"/>
                 <w:szCs w:val="26"/>
               </w:rPr>
+              <w:lastRenderedPageBreak/>
               <w:t>8</w:t>
             </w:r>
           </w:p>
@@ -9206,42 +8970,8 @@
       <w:r>
         <w:t xml:space="preserve"> du lịch</w:t>
       </w:r>
-    </w:p>
-    <w:p>
-      <w:pPr>
-        <w:pStyle w:val="ListParagraph"/>
-        <w:numPr>
-          <w:ilvl w:val="0"/>
-          <w:numId w:val="2"/>
-        </w:numPr>
-        <w:spacing w:after="200" w:line="276" w:lineRule="auto"/>
-        <w:rPr>
-          <w:b/>
-          <w:bCs/>
-          <w:i/>
-          <w:iCs/>
-          <w:color w:val="000000"/>
-          <w:szCs w:val="26"/>
-        </w:rPr>
-      </w:pPr>
-    </w:p>
-    <w:p>
-      <w:pPr>
-        <w:pStyle w:val="ListParagraph"/>
-        <w:numPr>
-          <w:ilvl w:val="0"/>
-          <w:numId w:val="2"/>
-        </w:numPr>
-        <w:spacing w:after="200" w:line="276" w:lineRule="auto"/>
-        <w:rPr>
-          <w:b/>
-          <w:bCs/>
-          <w:i/>
-          <w:iCs/>
-          <w:color w:val="000000"/>
-          <w:szCs w:val="26"/>
-        </w:rPr>
-      </w:pPr>
+      <w:bookmarkStart w:id="4" w:name="_GoBack"/>
+      <w:bookmarkEnd w:id="4"/>
     </w:p>
     <w:p>
       <w:pPr>
@@ -9756,7 +9486,6 @@
                 <w:color w:val="000000"/>
                 <w:szCs w:val="26"/>
               </w:rPr>
-              <w:lastRenderedPageBreak/>
               <w:t>4</w:t>
             </w:r>
           </w:p>
@@ -10300,7 +10029,7 @@
           <w:szCs w:val="26"/>
         </w:rPr>
       </w:pPr>
-      <w:bookmarkStart w:id="4" w:name="_Toc514883169"/>
+      <w:bookmarkStart w:id="5" w:name="_Toc514883169"/>
       <w:r>
         <w:t xml:space="preserve">Bảng </w:t>
       </w:r>
@@ -10346,7 +10075,7 @@
       <w:r>
         <w:t xml:space="preserve"> du lịch</w:t>
       </w:r>
-      <w:bookmarkEnd w:id="4"/>
+      <w:bookmarkEnd w:id="5"/>
     </w:p>
     <w:p>
       <w:pPr>
@@ -10531,6 +10260,7 @@
                 <w:color w:val="000000"/>
                 <w:szCs w:val="26"/>
               </w:rPr>
+              <w:lastRenderedPageBreak/>
               <w:t>1</w:t>
             </w:r>
           </w:p>
@@ -11406,24 +11136,14 @@
       <w:r>
         <w:t xml:space="preserve">Bảng </w:t>
       </w:r>
-      <w:r>
-        <w:fldChar w:fldCharType="begin"/>
-      </w:r>
-      <w:r>
-        <w:instrText xml:space="preserve"> SEQ Bảng \* ARABIC </w:instrText>
-      </w:r>
-      <w:r>
-        <w:fldChar w:fldCharType="separate"/>
-      </w:r>
-      <w:r>
-        <w:rPr>
-          <w:noProof/>
-        </w:rPr>
-        <w:t>10</w:t>
-      </w:r>
-      <w:r>
-        <w:fldChar w:fldCharType="end"/>
-      </w:r>
+      <w:fldSimple w:instr=" SEQ Bảng \* ARABIC ">
+        <w:r>
+          <w:rPr>
+            <w:noProof/>
+          </w:rPr>
+          <w:t>10</w:t>
+        </w:r>
+      </w:fldSimple>
       <w:r>
         <w:t xml:space="preserve">: </w:t>
       </w:r>
@@ -11840,7 +11560,6 @@
                 <w:color w:val="000000"/>
                 <w:szCs w:val="26"/>
               </w:rPr>
-              <w:lastRenderedPageBreak/>
               <w:t>3</w:t>
             </w:r>
           </w:p>
@@ -12399,24 +12118,14 @@
       <w:r>
         <w:t xml:space="preserve">Bảng </w:t>
       </w:r>
-      <w:r>
-        <w:fldChar w:fldCharType="begin"/>
-      </w:r>
-      <w:r>
-        <w:instrText xml:space="preserve"> SEQ Bảng \* ARABIC </w:instrText>
-      </w:r>
-      <w:r>
-        <w:fldChar w:fldCharType="separate"/>
-      </w:r>
-      <w:r>
-        <w:rPr>
-          <w:noProof/>
-        </w:rPr>
-        <w:t>10</w:t>
-      </w:r>
-      <w:r>
-        <w:fldChar w:fldCharType="end"/>
-      </w:r>
+      <w:fldSimple w:instr=" SEQ Bảng \* ARABIC ">
+        <w:r>
+          <w:rPr>
+            <w:noProof/>
+          </w:rPr>
+          <w:t>10</w:t>
+        </w:r>
+      </w:fldSimple>
       <w:r>
         <w:t xml:space="preserve">: </w:t>
       </w:r>
@@ -12429,8 +12138,6 @@
       <w:r>
         <w:t xml:space="preserve"> du lịch</w:t>
       </w:r>
-      <w:bookmarkStart w:id="5" w:name="_GoBack"/>
-      <w:bookmarkEnd w:id="5"/>
     </w:p>
     <w:p>
       <w:pPr>
@@ -12505,6 +12212,7 @@
                 <w:color w:val="000000"/>
                 <w:szCs w:val="26"/>
               </w:rPr>
+              <w:lastRenderedPageBreak/>
               <w:t>STT</w:t>
             </w:r>
           </w:p>
@@ -13732,24 +13440,14 @@
       <w:r>
         <w:t xml:space="preserve">Bảng </w:t>
       </w:r>
-      <w:r>
-        <w:fldChar w:fldCharType="begin"/>
-      </w:r>
-      <w:r>
-        <w:instrText xml:space="preserve"> SEQ Bảng \* ARABIC </w:instrText>
-      </w:r>
-      <w:r>
-        <w:fldChar w:fldCharType="separate"/>
-      </w:r>
-      <w:r>
-        <w:rPr>
-          <w:noProof/>
-        </w:rPr>
-        <w:t>10</w:t>
-      </w:r>
-      <w:r>
-        <w:fldChar w:fldCharType="end"/>
-      </w:r>
+      <w:fldSimple w:instr=" SEQ Bảng \* ARABIC ">
+        <w:r>
+          <w:rPr>
+            <w:noProof/>
+          </w:rPr>
+          <w:t>10</w:t>
+        </w:r>
+      </w:fldSimple>
       <w:r>
         <w:t xml:space="preserve">: </w:t>
       </w:r>
@@ -13845,7 +13543,6 @@
                 <w:color w:val="000000"/>
                 <w:szCs w:val="26"/>
               </w:rPr>
-              <w:lastRenderedPageBreak/>
               <w:t>STT</w:t>
             </w:r>
           </w:p>
@@ -14575,6 +14272,7 @@
                 <w:color w:val="000000"/>
                 <w:szCs w:val="26"/>
               </w:rPr>
+              <w:lastRenderedPageBreak/>
               <w:t>STT</w:t>
             </w:r>
           </w:p>
@@ -15806,7 +15504,6 @@
                 <w:color w:val="000000"/>
                 <w:szCs w:val="26"/>
               </w:rPr>
-              <w:lastRenderedPageBreak/>
               <w:t>11</w:t>
             </w:r>
           </w:p>
@@ -15913,24 +15610,14 @@
       <w:r>
         <w:t xml:space="preserve">Bảng </w:t>
       </w:r>
-      <w:r>
-        <w:fldChar w:fldCharType="begin"/>
-      </w:r>
-      <w:r>
-        <w:instrText xml:space="preserve"> SEQ Bảng \* ARABIC </w:instrText>
-      </w:r>
-      <w:r>
-        <w:fldChar w:fldCharType="separate"/>
-      </w:r>
-      <w:r>
-        <w:rPr>
-          <w:noProof/>
-        </w:rPr>
-        <w:t>10</w:t>
-      </w:r>
-      <w:r>
-        <w:fldChar w:fldCharType="end"/>
-      </w:r>
+      <w:fldSimple w:instr=" SEQ Bảng \* ARABIC ">
+        <w:r>
+          <w:rPr>
+            <w:noProof/>
+          </w:rPr>
+          <w:t>10</w:t>
+        </w:r>
+      </w:fldSimple>
       <w:r>
         <w:t xml:space="preserve">: </w:t>
       </w:r>
@@ -16868,7 +16555,6 @@
   <w:style w:type="character" w:default="1" w:styleId="DefaultParagraphFont">
     <w:name w:val="Default Paragraph Font"/>
     <w:uiPriority w:val="1"/>
-    <w:semiHidden/>
     <w:unhideWhenUsed/>
   </w:style>
   <w:style w:type="table" w:default="1" w:styleId="TableNormal">

</xml_diff>